<commit_message>
updated collection and plan doc
</commit_message>
<xml_diff>
--- a/Test Plan2.docx
+++ b/Test Plan2.docx
@@ -3,10 +3,18 @@
 <w:document xmlns:wpc="http://schemas.microsoft.com/office/word/2010/wordprocessingCanvas" xmlns:cx="http://schemas.microsoft.com/office/drawing/2014/chartex" xmlns:cx1="http://schemas.microsoft.com/office/drawing/2015/9/8/chartex" xmlns:cx2="http://schemas.microsoft.com/office/drawing/2015/10/21/chartex" xmlns:cx3="http://schemas.microsoft.com/office/drawing/2016/5/9/chartex" xmlns:cx4="http://schemas.microsoft.com/office/drawing/2016/5/10/chartex" xmlns:cx5="http://schemas.microsoft.com/office/drawing/2016/5/11/chartex" xmlns:cx6="http://schemas.microsoft.com/office/drawing/2016/5/12/chartex" xmlns:cx7="http://schemas.microsoft.com/office/drawing/2016/5/13/chartex" xmlns:cx8="http://schemas.microsoft.com/office/drawing/2016/5/14/chartex" xmlns:mc="http://schemas.openxmlformats.org/markup-compatibility/2006" xmlns:aink="http://schemas.microsoft.com/office/drawing/2016/ink" xmlns:am3d="http://schemas.microsoft.com/office/drawing/2017/model3d" xmlns:o="urn:schemas-microsoft-com:office:office" xmlns:r="http://schemas.openxmlformats.org/officeDocument/2006/relationships" xmlns:m="http://schemas.openxmlformats.org/officeDocument/2006/math" xmlns:v="urn:schemas-microsoft-com:vml" xmlns:wp14="http://schemas.microsoft.com/office/word/2010/wordprocessingDrawing" xmlns:wp="http://schemas.openxmlformats.org/drawingml/2006/wordprocessingDrawing" xmlns:w10="urn:schemas-microsoft-com:office:word" xmlns:w="http://schemas.openxmlformats.org/wordprocessingml/2006/main" xmlns:w14="http://schemas.microsoft.com/office/word/2010/wordml" xmlns:w15="http://schemas.microsoft.com/office/word/2012/wordml" xmlns:w16cex="http://schemas.microsoft.com/office/word/2018/wordml/cex" xmlns:w16cid="http://schemas.microsoft.com/office/word/2016/wordml/cid" xmlns:w16="http://schemas.microsoft.com/office/word/2018/wordml" xmlns:w16sdtdh="http://schemas.microsoft.com/office/word/2020/wordml/sdtdatahash" xmlns:w16se="http://schemas.microsoft.com/office/word/2015/wordml/symex" xmlns:wpg="http://schemas.microsoft.com/office/word/2010/wordprocessingGroup" xmlns:wpi="http://schemas.microsoft.com/office/word/2010/wordprocessingInk" xmlns:wne="http://schemas.microsoft.com/office/word/2006/wordml" xmlns:wps="http://schemas.microsoft.com/office/word/2010/wordprocessingShape" mc:Ignorable="w14 w15 w16se w16cid w16 w16cex w16sdtdh wp14">
   <w:body>
     <w:p>
-      <w:r>
-        <w:rPr>
-          <w:b/>
-          <w:bCs/>
+      <w:pPr>
+        <w:rPr>
+          <w:sz w:val="32"/>
+          <w:szCs w:val="32"/>
+        </w:rPr>
+      </w:pPr>
+      <w:r>
+        <w:rPr>
+          <w:b/>
+          <w:bCs/>
+          <w:sz w:val="32"/>
+          <w:szCs w:val="32"/>
         </w:rPr>
         <w:t>Test Plan</w:t>
       </w:r>
@@ -23,31 +31,7 @@
     </w:p>
     <w:p>
       <w:r>
-        <w:t xml:space="preserve">The purpose of this document is to address the different standards that will apply to </w:t>
-      </w:r>
-      <w:r>
-        <w:t xml:space="preserve">the </w:t>
-      </w:r>
-      <w:r>
-        <w:t xml:space="preserve">integration and system testing </w:t>
-      </w:r>
-      <w:r>
-        <w:t xml:space="preserve">of </w:t>
-      </w:r>
-      <w:r>
-        <w:t>the Treasure cloud application. Throughout the testing process</w:t>
-      </w:r>
-      <w:r>
-        <w:t>,</w:t>
-      </w:r>
-      <w:r>
-        <w:t xml:space="preserve"> I will be applying the test documentation specifications </w:t>
-      </w:r>
-      <w:r>
-        <w:t>described</w:t>
-      </w:r>
-      <w:r>
-        <w:t xml:space="preserve"> in the IEEE Standard 829-198 for Software Test Documentation.</w:t>
+        <w:t>The purpose of this document is to address the different standards that will apply to the integration and system testing of the Treasure cloud application. Throughout the testing process, I will be applying the test documentation specifications described in the IEEE Standard 829-198 for Software Test Documentation.</w:t>
       </w:r>
     </w:p>
     <w:p/>
@@ -202,31 +186,10 @@
         <w:ind w:left="709"/>
       </w:pPr>
       <w:r>
-        <w:t>4. keep-alive</w:t>
-      </w:r>
-    </w:p>
-    <w:p>
-      <w:pPr>
-        <w:ind w:left="709"/>
-      </w:pPr>
-      <w:r>
-        <w:t>5. logout</w:t>
-      </w:r>
-    </w:p>
-    <w:p>
-      <w:pPr>
-        <w:ind w:left="709"/>
-      </w:pPr>
-      <w:r>
-        <w:t>6. Verify resend</w:t>
-      </w:r>
-    </w:p>
-    <w:p>
-      <w:pPr>
-        <w:ind w:left="709"/>
-      </w:pPr>
-      <w:r>
-        <w:t>7. Recovery token</w:t>
+        <w:t>4</w:t>
+      </w:r>
+      <w:r>
+        <w:t>. logout</w:t>
       </w:r>
     </w:p>
     <w:p/>
@@ -289,21 +252,7 @@
           <w:b/>
           <w:bCs/>
         </w:rPr>
-        <w:t>5.</w:t>
-      </w:r>
-      <w:r>
-        <w:rPr>
-          <w:b/>
-          <w:bCs/>
-        </w:rPr>
-        <w:t xml:space="preserve"> </w:t>
-      </w:r>
-      <w:r>
-        <w:rPr>
-          <w:b/>
-          <w:bCs/>
-        </w:rPr>
-        <w:t>Testing Process Overview</w:t>
+        <w:t>5. Testing Process Overview</w:t>
       </w:r>
     </w:p>
     <w:p>
@@ -326,16 +275,7 @@
     </w:p>
     <w:p>
       <w:r>
-        <w:t>The test</w:t>
-      </w:r>
-      <w:r>
-        <w:t xml:space="preserve"> process </w:t>
-      </w:r>
-      <w:r>
-        <w:t xml:space="preserve">to be </w:t>
-      </w:r>
-      <w:r>
-        <w:t>followed by QA will be categorised in 2 ways:</w:t>
+        <w:t>The test process to be followed by QA will be categorised in 2 ways:</w:t>
       </w:r>
     </w:p>
     <w:p>
@@ -346,10 +286,7 @@
         </w:numPr>
       </w:pPr>
       <w:r>
-        <w:t xml:space="preserve">The process </w:t>
-      </w:r>
-      <w:r>
-        <w:t>to be followed when sufficient time is available QA.</w:t>
+        <w:t>The process to be followed when sufficient time is available QA.</w:t>
       </w:r>
     </w:p>
     <w:p>
@@ -360,10 +297,7 @@
         </w:numPr>
       </w:pPr>
       <w:r>
-        <w:t>The process</w:t>
-      </w:r>
-      <w:r>
-        <w:t xml:space="preserve"> to be followed when sufficient time is not available for QA.</w:t>
+        <w:t>The process to be followed when sufficient time is not available for QA.</w:t>
       </w:r>
     </w:p>
     <w:p/>
@@ -496,57 +430,57 @@
           <w:rFonts w:eastAsia="Times New Roman" w:cs="Segoe UI"/>
           <w:color w:val="091E42"/>
         </w:rPr>
+        <w:t xml:space="preserve">Response to queries will be sent by </w:t>
+      </w:r>
+      <w:r>
+        <w:rPr>
+          <w:rFonts w:eastAsia="Times New Roman" w:cs="Segoe UI"/>
+          <w:color w:val="091E42"/>
+        </w:rPr>
+        <w:t xml:space="preserve">the </w:t>
+      </w:r>
+      <w:r>
+        <w:rPr>
+          <w:rFonts w:eastAsia="Times New Roman" w:cs="Segoe UI"/>
+          <w:color w:val="091E42"/>
+        </w:rPr>
+        <w:t>client.</w:t>
+      </w:r>
+    </w:p>
+    <w:p>
+      <w:pPr>
+        <w:shd w:val="clear" w:color="auto" w:fill="FFFFFF"/>
+        <w:spacing w:before="60" w:after="100"/>
+        <w:rPr>
+          <w:rFonts w:eastAsia="Times New Roman" w:cs="Segoe UI"/>
+          <w:color w:val="091E42"/>
+        </w:rPr>
+      </w:pPr>
+      <w:r>
+        <w:rPr>
+          <w:rFonts w:eastAsia="Times New Roman" w:cs="Segoe UI"/>
+          <w:color w:val="091E42"/>
+        </w:rPr>
+        <w:t>Preparing Test Cases</w:t>
+      </w:r>
+    </w:p>
+    <w:p>
+      <w:pPr>
+        <w:shd w:val="clear" w:color="auto" w:fill="FFFFFF"/>
+        <w:spacing w:before="60" w:after="100"/>
+        <w:rPr>
+          <w:rFonts w:eastAsia="Times New Roman" w:cs="Segoe UI"/>
+          <w:b/>
+          <w:bCs/>
+          <w:color w:val="091E42"/>
+        </w:rPr>
+      </w:pPr>
+      <w:r>
+        <w:rPr>
+          <w:rFonts w:eastAsia="Times New Roman" w:cs="Segoe UI"/>
+          <w:color w:val="091E42"/>
+        </w:rPr>
         <w:lastRenderedPageBreak/>
-        <w:t xml:space="preserve">Response to queries will be sent by </w:t>
-      </w:r>
-      <w:r>
-        <w:rPr>
-          <w:rFonts w:eastAsia="Times New Roman" w:cs="Segoe UI"/>
-          <w:color w:val="091E42"/>
-        </w:rPr>
-        <w:t xml:space="preserve">the </w:t>
-      </w:r>
-      <w:r>
-        <w:rPr>
-          <w:rFonts w:eastAsia="Times New Roman" w:cs="Segoe UI"/>
-          <w:color w:val="091E42"/>
-        </w:rPr>
-        <w:t>client.</w:t>
-      </w:r>
-    </w:p>
-    <w:p>
-      <w:pPr>
-        <w:shd w:val="clear" w:color="auto" w:fill="FFFFFF"/>
-        <w:spacing w:before="60" w:after="100"/>
-        <w:rPr>
-          <w:rFonts w:eastAsia="Times New Roman" w:cs="Segoe UI"/>
-          <w:color w:val="091E42"/>
-        </w:rPr>
-      </w:pPr>
-      <w:r>
-        <w:rPr>
-          <w:rFonts w:eastAsia="Times New Roman" w:cs="Segoe UI"/>
-          <w:color w:val="091E42"/>
-        </w:rPr>
-        <w:t>Preparing Test Cases</w:t>
-      </w:r>
-    </w:p>
-    <w:p>
-      <w:pPr>
-        <w:shd w:val="clear" w:color="auto" w:fill="FFFFFF"/>
-        <w:spacing w:before="60" w:after="100"/>
-        <w:rPr>
-          <w:rFonts w:eastAsia="Times New Roman" w:cs="Segoe UI"/>
-          <w:b/>
-          <w:bCs/>
-          <w:color w:val="091E42"/>
-        </w:rPr>
-      </w:pPr>
-      <w:r>
-        <w:rPr>
-          <w:rFonts w:eastAsia="Times New Roman" w:cs="Segoe UI"/>
-          <w:color w:val="091E42"/>
-        </w:rPr>
         <w:t>QA will prepare test cases to cover requirements.</w:t>
       </w:r>
     </w:p>
@@ -1345,45 +1279,38 @@
           <w:rFonts w:eastAsia="Times New Roman" w:cs="Segoe UI"/>
           <w:color w:val="091E42"/>
         </w:rPr>
-        <w:t xml:space="preserve">client via email. Reporting will be provided within the automation </w:t>
-      </w:r>
-      <w:r>
-        <w:rPr>
-          <w:rFonts w:eastAsia="Times New Roman" w:cs="Segoe UI"/>
+        <w:t>client via email. Reporting will be provided within the automation test.</w:t>
+      </w:r>
+    </w:p>
+    <w:p>
+      <w:pPr>
+        <w:shd w:val="clear" w:color="auto" w:fill="FFFFFF"/>
+        <w:spacing w:before="60" w:after="100"/>
+        <w:rPr>
+          <w:rFonts w:eastAsia="Times New Roman" w:cs="Segoe UI"/>
+          <w:b/>
+          <w:bCs/>
+          <w:color w:val="091E42"/>
+        </w:rPr>
+      </w:pPr>
+    </w:p>
+    <w:p>
+      <w:pPr>
+        <w:shd w:val="clear" w:color="auto" w:fill="FFFFFF"/>
+        <w:spacing w:before="60" w:after="100"/>
+        <w:rPr>
+          <w:rFonts w:eastAsia="Times New Roman" w:cs="Segoe UI"/>
+          <w:color w:val="091E42"/>
+        </w:rPr>
+      </w:pPr>
+      <w:r>
+        <w:rPr>
+          <w:rFonts w:eastAsia="Times New Roman" w:cs="Segoe UI"/>
+          <w:b/>
+          <w:bCs/>
           <w:color w:val="091E42"/>
         </w:rPr>
         <w:lastRenderedPageBreak/>
-        <w:t>test.</w:t>
-      </w:r>
-    </w:p>
-    <w:p>
-      <w:pPr>
-        <w:shd w:val="clear" w:color="auto" w:fill="FFFFFF"/>
-        <w:spacing w:before="60" w:after="100"/>
-        <w:rPr>
-          <w:rFonts w:eastAsia="Times New Roman" w:cs="Segoe UI"/>
-          <w:b/>
-          <w:bCs/>
-          <w:color w:val="091E42"/>
-        </w:rPr>
-      </w:pPr>
-    </w:p>
-    <w:p>
-      <w:pPr>
-        <w:shd w:val="clear" w:color="auto" w:fill="FFFFFF"/>
-        <w:spacing w:before="60" w:after="100"/>
-        <w:rPr>
-          <w:rFonts w:eastAsia="Times New Roman" w:cs="Segoe UI"/>
-          <w:color w:val="091E42"/>
-        </w:rPr>
-      </w:pPr>
-      <w:r>
-        <w:rPr>
-          <w:rFonts w:eastAsia="Times New Roman" w:cs="Segoe UI"/>
-          <w:b/>
-          <w:bCs/>
-          <w:color w:val="091E42"/>
-        </w:rPr>
         <w:t>Retesting and regression</w:t>
       </w:r>
     </w:p>
@@ -1647,7 +1574,7 @@
                     </pic:cNvPicPr>
                   </pic:nvPicPr>
                   <pic:blipFill>
-                    <a:blip r:embed="rId5">
+                    <a:blip r:embed="rId7">
                       <a:extLst>
                         <a:ext uri="{28A0092B-C50C-407E-A947-70E740481C1C}">
                           <a14:useLocalDpi xmlns:a14="http://schemas.microsoft.com/office/drawing/2010/main" val="0"/>
@@ -1916,34 +1843,34 @@
           <w:rFonts w:eastAsia="Times New Roman" w:cs="Segoe UI"/>
           <w:color w:val="091E42"/>
         </w:rPr>
+        <w:t>This will include automating the GUI part of the proposed system.</w:t>
+      </w:r>
+    </w:p>
+    <w:p>
+      <w:pPr>
+        <w:shd w:val="clear" w:color="auto" w:fill="FFFFFF"/>
+        <w:spacing w:before="180"/>
+        <w:rPr>
+          <w:rFonts w:eastAsia="Times New Roman" w:cs="Segoe UI"/>
+          <w:color w:val="091E42"/>
+        </w:rPr>
+      </w:pPr>
+    </w:p>
+    <w:p>
+      <w:pPr>
+        <w:shd w:val="clear" w:color="auto" w:fill="FFFFFF"/>
+        <w:spacing w:before="180"/>
+        <w:rPr>
+          <w:rFonts w:eastAsia="Times New Roman" w:cs="Segoe UI"/>
+          <w:color w:val="091E42"/>
+        </w:rPr>
+      </w:pPr>
+      <w:r>
+        <w:rPr>
+          <w:rFonts w:eastAsia="Times New Roman" w:cs="Segoe UI"/>
+          <w:color w:val="091E42"/>
+        </w:rPr>
         <w:lastRenderedPageBreak/>
-        <w:t>This will include automating the GUI part of the proposed system.</w:t>
-      </w:r>
-    </w:p>
-    <w:p>
-      <w:pPr>
-        <w:shd w:val="clear" w:color="auto" w:fill="FFFFFF"/>
-        <w:spacing w:before="180"/>
-        <w:rPr>
-          <w:rFonts w:eastAsia="Times New Roman" w:cs="Segoe UI"/>
-          <w:color w:val="091E42"/>
-        </w:rPr>
-      </w:pPr>
-    </w:p>
-    <w:p>
-      <w:pPr>
-        <w:shd w:val="clear" w:color="auto" w:fill="FFFFFF"/>
-        <w:spacing w:before="180"/>
-        <w:rPr>
-          <w:rFonts w:eastAsia="Times New Roman" w:cs="Segoe UI"/>
-          <w:color w:val="091E42"/>
-        </w:rPr>
-      </w:pPr>
-      <w:r>
-        <w:rPr>
-          <w:rFonts w:eastAsia="Times New Roman" w:cs="Segoe UI"/>
-          <w:color w:val="091E42"/>
-        </w:rPr>
         <w:t xml:space="preserve">8. </w:t>
       </w:r>
       <w:r>
@@ -2185,7 +2112,7 @@
         <w:shd w:val="clear" w:color="auto" w:fill="FFFFFF"/>
         <w:spacing w:before="180"/>
       </w:pPr>
-      <w:hyperlink r:id="rId6" w:history="1">
+      <w:hyperlink r:id="rId8" w:history="1">
         <w:r>
           <w:rPr>
             <w:rStyle w:val="Hyperlink"/>
@@ -2205,7 +2132,7 @@
           <w:color w:val="091E42"/>
         </w:rPr>
       </w:pPr>
-      <w:hyperlink r:id="rId7" w:anchor="/" w:history="1">
+      <w:hyperlink r:id="rId9" w:anchor="/" w:history="1">
         <w:r>
           <w:rPr>
             <w:rStyle w:val="Hyperlink"/>
@@ -2563,7 +2490,6 @@
           <w:bCs/>
           <w:color w:val="091E42"/>
         </w:rPr>
-        <w:lastRenderedPageBreak/>
         <w:t>Resumption</w:t>
       </w:r>
     </w:p>
@@ -2848,12 +2774,8 @@
     </w:p>
     <w:p/>
     <w:sectPr>
-      <w:headerReference w:type="even" r:id="rId8"/>
-      <w:headerReference w:type="default" r:id="rId9"/>
       <w:footerReference w:type="even" r:id="rId10"/>
       <w:footerReference w:type="default" r:id="rId11"/>
-      <w:headerReference w:type="first" r:id="rId12"/>
-      <w:footerReference w:type="first" r:id="rId13"/>
       <w:pgSz w:w="11906" w:h="16838"/>
       <w:pgMar w:top="1134" w:right="1134" w:bottom="1134" w:left="1074" w:header="720" w:footer="720" w:gutter="0"/>
       <w:cols w:space="720"/>
@@ -2862,11 +2784,72 @@
 </w:document>
 </file>
 
+<file path=word/endnotes.xml><?xml version="1.0" encoding="utf-8"?>
+<w:endnotes xmlns:wpc="http://schemas.microsoft.com/office/word/2010/wordprocessingCanvas" xmlns:cx="http://schemas.microsoft.com/office/drawing/2014/chartex" xmlns:cx1="http://schemas.microsoft.com/office/drawing/2015/9/8/chartex" xmlns:cx2="http://schemas.microsoft.com/office/drawing/2015/10/21/chartex" xmlns:cx3="http://schemas.microsoft.com/office/drawing/2016/5/9/chartex" xmlns:cx4="http://schemas.microsoft.com/office/drawing/2016/5/10/chartex" xmlns:cx5="http://schemas.microsoft.com/office/drawing/2016/5/11/chartex" xmlns:cx6="http://schemas.microsoft.com/office/drawing/2016/5/12/chartex" xmlns:cx7="http://schemas.microsoft.com/office/drawing/2016/5/13/chartex" xmlns:cx8="http://schemas.microsoft.com/office/drawing/2016/5/14/chartex" xmlns:mc="http://schemas.openxmlformats.org/markup-compatibility/2006" xmlns:aink="http://schemas.microsoft.com/office/drawing/2016/ink" xmlns:am3d="http://schemas.microsoft.com/office/drawing/2017/model3d" xmlns:o="urn:schemas-microsoft-com:office:office" xmlns:r="http://schemas.openxmlformats.org/officeDocument/2006/relationships" xmlns:m="http://schemas.openxmlformats.org/officeDocument/2006/math" xmlns:v="urn:schemas-microsoft-com:vml" xmlns:wp14="http://schemas.microsoft.com/office/word/2010/wordprocessingDrawing" xmlns:wp="http://schemas.openxmlformats.org/drawingml/2006/wordprocessingDrawing" xmlns:w10="urn:schemas-microsoft-com:office:word" xmlns:w="http://schemas.openxmlformats.org/wordprocessingml/2006/main" xmlns:w14="http://schemas.microsoft.com/office/word/2010/wordml" xmlns:w15="http://schemas.microsoft.com/office/word/2012/wordml" xmlns:w16cex="http://schemas.microsoft.com/office/word/2018/wordml/cex" xmlns:w16cid="http://schemas.microsoft.com/office/word/2016/wordml/cid" xmlns:w16="http://schemas.microsoft.com/office/word/2018/wordml" xmlns:w16sdtdh="http://schemas.microsoft.com/office/word/2020/wordml/sdtdatahash" xmlns:w16se="http://schemas.microsoft.com/office/word/2015/wordml/symex" xmlns:wpg="http://schemas.microsoft.com/office/word/2010/wordprocessingGroup" xmlns:wpi="http://schemas.microsoft.com/office/word/2010/wordprocessingInk" xmlns:wne="http://schemas.microsoft.com/office/word/2006/wordml" xmlns:wps="http://schemas.microsoft.com/office/word/2010/wordprocessingShape" mc:Ignorable="w14 w15 w16se w16cid w16 w16cex w16sdtdh wp14">
+  <w:endnote w:type="separator" w:id="-1">
+    <w:p>
+      <w:r>
+        <w:separator/>
+      </w:r>
+    </w:p>
+  </w:endnote>
+  <w:endnote w:type="continuationSeparator" w:id="0">
+    <w:p>
+      <w:r>
+        <w:continuationSeparator/>
+      </w:r>
+    </w:p>
+  </w:endnote>
+</w:endnotes>
+</file>
+
 <file path=word/footer1.xml><?xml version="1.0" encoding="utf-8"?>
 <w:ftr xmlns:wpc="http://schemas.microsoft.com/office/word/2010/wordprocessingCanvas" xmlns:cx="http://schemas.microsoft.com/office/drawing/2014/chartex" xmlns:cx1="http://schemas.microsoft.com/office/drawing/2015/9/8/chartex" xmlns:cx2="http://schemas.microsoft.com/office/drawing/2015/10/21/chartex" xmlns:cx3="http://schemas.microsoft.com/office/drawing/2016/5/9/chartex" xmlns:cx4="http://schemas.microsoft.com/office/drawing/2016/5/10/chartex" xmlns:cx5="http://schemas.microsoft.com/office/drawing/2016/5/11/chartex" xmlns:cx6="http://schemas.microsoft.com/office/drawing/2016/5/12/chartex" xmlns:cx7="http://schemas.microsoft.com/office/drawing/2016/5/13/chartex" xmlns:cx8="http://schemas.microsoft.com/office/drawing/2016/5/14/chartex" xmlns:mc="http://schemas.openxmlformats.org/markup-compatibility/2006" xmlns:aink="http://schemas.microsoft.com/office/drawing/2016/ink" xmlns:am3d="http://schemas.microsoft.com/office/drawing/2017/model3d" xmlns:o="urn:schemas-microsoft-com:office:office" xmlns:r="http://schemas.openxmlformats.org/officeDocument/2006/relationships" xmlns:m="http://schemas.openxmlformats.org/officeDocument/2006/math" xmlns:v="urn:schemas-microsoft-com:vml" xmlns:wp14="http://schemas.microsoft.com/office/word/2010/wordprocessingDrawing" xmlns:wp="http://schemas.openxmlformats.org/drawingml/2006/wordprocessingDrawing" xmlns:w10="urn:schemas-microsoft-com:office:word" xmlns:w="http://schemas.openxmlformats.org/wordprocessingml/2006/main" xmlns:w14="http://schemas.microsoft.com/office/word/2010/wordml" xmlns:w15="http://schemas.microsoft.com/office/word/2012/wordml" xmlns:w16cex="http://schemas.microsoft.com/office/word/2018/wordml/cex" xmlns:w16cid="http://schemas.microsoft.com/office/word/2016/wordml/cid" xmlns:w16="http://schemas.microsoft.com/office/word/2018/wordml" xmlns:w16sdtdh="http://schemas.microsoft.com/office/word/2020/wordml/sdtdatahash" xmlns:w16se="http://schemas.microsoft.com/office/word/2015/wordml/symex" xmlns:wpg="http://schemas.microsoft.com/office/word/2010/wordprocessingGroup" xmlns:wpi="http://schemas.microsoft.com/office/word/2010/wordprocessingInk" xmlns:wne="http://schemas.microsoft.com/office/word/2006/wordml" xmlns:wps="http://schemas.microsoft.com/office/word/2010/wordprocessingShape" mc:Ignorable="w14 w15 w16se w16cid w16 w16cex w16sdtdh wp14">
+  <w:sdt>
+    <w:sdtPr>
+      <w:rPr>
+        <w:rStyle w:val="PageNumber"/>
+      </w:rPr>
+      <w:id w:val="-947391773"/>
+      <w:docPartObj>
+        <w:docPartGallery w:val="Page Numbers (Bottom of Page)"/>
+        <w:docPartUnique/>
+      </w:docPartObj>
+    </w:sdtPr>
+    <w:sdtContent>
+      <w:p>
+        <w:pPr>
+          <w:pStyle w:val="Footer"/>
+          <w:framePr w:wrap="none" w:vAnchor="text" w:hAnchor="margin" w:xAlign="right" w:y="1"/>
+          <w:rPr>
+            <w:rStyle w:val="PageNumber"/>
+          </w:rPr>
+        </w:pPr>
+        <w:r>
+          <w:rPr>
+            <w:rStyle w:val="PageNumber"/>
+          </w:rPr>
+          <w:fldChar w:fldCharType="begin"/>
+        </w:r>
+        <w:r>
+          <w:rPr>
+            <w:rStyle w:val="PageNumber"/>
+          </w:rPr>
+          <w:instrText xml:space="preserve"> PAGE </w:instrText>
+        </w:r>
+        <w:r>
+          <w:rPr>
+            <w:rStyle w:val="PageNumber"/>
+          </w:rPr>
+          <w:fldChar w:fldCharType="end"/>
+        </w:r>
+      </w:p>
+    </w:sdtContent>
+  </w:sdt>
   <w:p>
     <w:pPr>
       <w:pStyle w:val="Footer"/>
+      <w:ind w:right="360"/>
     </w:pPr>
   </w:p>
 </w:ftr>
@@ -2874,52 +2857,89 @@
 
 <file path=word/footer2.xml><?xml version="1.0" encoding="utf-8"?>
 <w:ftr xmlns:wpc="http://schemas.microsoft.com/office/word/2010/wordprocessingCanvas" xmlns:cx="http://schemas.microsoft.com/office/drawing/2014/chartex" xmlns:cx1="http://schemas.microsoft.com/office/drawing/2015/9/8/chartex" xmlns:cx2="http://schemas.microsoft.com/office/drawing/2015/10/21/chartex" xmlns:cx3="http://schemas.microsoft.com/office/drawing/2016/5/9/chartex" xmlns:cx4="http://schemas.microsoft.com/office/drawing/2016/5/10/chartex" xmlns:cx5="http://schemas.microsoft.com/office/drawing/2016/5/11/chartex" xmlns:cx6="http://schemas.microsoft.com/office/drawing/2016/5/12/chartex" xmlns:cx7="http://schemas.microsoft.com/office/drawing/2016/5/13/chartex" xmlns:cx8="http://schemas.microsoft.com/office/drawing/2016/5/14/chartex" xmlns:mc="http://schemas.openxmlformats.org/markup-compatibility/2006" xmlns:aink="http://schemas.microsoft.com/office/drawing/2016/ink" xmlns:am3d="http://schemas.microsoft.com/office/drawing/2017/model3d" xmlns:o="urn:schemas-microsoft-com:office:office" xmlns:r="http://schemas.openxmlformats.org/officeDocument/2006/relationships" xmlns:m="http://schemas.openxmlformats.org/officeDocument/2006/math" xmlns:v="urn:schemas-microsoft-com:vml" xmlns:wp14="http://schemas.microsoft.com/office/word/2010/wordprocessingDrawing" xmlns:wp="http://schemas.openxmlformats.org/drawingml/2006/wordprocessingDrawing" xmlns:w10="urn:schemas-microsoft-com:office:word" xmlns:w="http://schemas.openxmlformats.org/wordprocessingml/2006/main" xmlns:w14="http://schemas.microsoft.com/office/word/2010/wordml" xmlns:w15="http://schemas.microsoft.com/office/word/2012/wordml" xmlns:w16cex="http://schemas.microsoft.com/office/word/2018/wordml/cex" xmlns:w16cid="http://schemas.microsoft.com/office/word/2016/wordml/cid" xmlns:w16="http://schemas.microsoft.com/office/word/2018/wordml" xmlns:w16sdtdh="http://schemas.microsoft.com/office/word/2020/wordml/sdtdatahash" xmlns:w16se="http://schemas.microsoft.com/office/word/2015/wordml/symex" xmlns:wpg="http://schemas.microsoft.com/office/word/2010/wordprocessingGroup" xmlns:wpi="http://schemas.microsoft.com/office/word/2010/wordprocessingInk" xmlns:wne="http://schemas.microsoft.com/office/word/2006/wordml" xmlns:wps="http://schemas.microsoft.com/office/word/2010/wordprocessingShape" mc:Ignorable="w14 w15 w16se w16cid w16 w16cex w16sdtdh wp14">
+  <w:sdt>
+    <w:sdtPr>
+      <w:rPr>
+        <w:rStyle w:val="PageNumber"/>
+      </w:rPr>
+      <w:id w:val="1605690706"/>
+      <w:docPartObj>
+        <w:docPartGallery w:val="Page Numbers (Bottom of Page)"/>
+        <w:docPartUnique/>
+      </w:docPartObj>
+    </w:sdtPr>
+    <w:sdtContent>
+      <w:p>
+        <w:pPr>
+          <w:pStyle w:val="Footer"/>
+          <w:framePr w:wrap="none" w:vAnchor="text" w:hAnchor="margin" w:xAlign="right" w:y="1"/>
+          <w:rPr>
+            <w:rStyle w:val="PageNumber"/>
+          </w:rPr>
+        </w:pPr>
+        <w:r>
+          <w:rPr>
+            <w:rStyle w:val="PageNumber"/>
+          </w:rPr>
+          <w:fldChar w:fldCharType="begin"/>
+        </w:r>
+        <w:r>
+          <w:rPr>
+            <w:rStyle w:val="PageNumber"/>
+          </w:rPr>
+          <w:instrText xml:space="preserve"> PAGE </w:instrText>
+        </w:r>
+        <w:r>
+          <w:rPr>
+            <w:rStyle w:val="PageNumber"/>
+          </w:rPr>
+          <w:fldChar w:fldCharType="separate"/>
+        </w:r>
+        <w:r>
+          <w:rPr>
+            <w:rStyle w:val="PageNumber"/>
+            <w:noProof/>
+          </w:rPr>
+          <w:t>1</w:t>
+        </w:r>
+        <w:r>
+          <w:rPr>
+            <w:rStyle w:val="PageNumber"/>
+          </w:rPr>
+          <w:fldChar w:fldCharType="end"/>
+        </w:r>
+      </w:p>
+    </w:sdtContent>
+  </w:sdt>
   <w:p>
     <w:pPr>
       <w:pStyle w:val="Footer"/>
+      <w:ind w:right="360"/>
     </w:pPr>
+    <w:r>
+      <w:t>Yvonne Kwarteng</w:t>
+    </w:r>
   </w:p>
 </w:ftr>
 </file>
 
-<file path=word/footer3.xml><?xml version="1.0" encoding="utf-8"?>
-<w:ftr xmlns:wpc="http://schemas.microsoft.com/office/word/2010/wordprocessingCanvas" xmlns:cx="http://schemas.microsoft.com/office/drawing/2014/chartex" xmlns:cx1="http://schemas.microsoft.com/office/drawing/2015/9/8/chartex" xmlns:cx2="http://schemas.microsoft.com/office/drawing/2015/10/21/chartex" xmlns:cx3="http://schemas.microsoft.com/office/drawing/2016/5/9/chartex" xmlns:cx4="http://schemas.microsoft.com/office/drawing/2016/5/10/chartex" xmlns:cx5="http://schemas.microsoft.com/office/drawing/2016/5/11/chartex" xmlns:cx6="http://schemas.microsoft.com/office/drawing/2016/5/12/chartex" xmlns:cx7="http://schemas.microsoft.com/office/drawing/2016/5/13/chartex" xmlns:cx8="http://schemas.microsoft.com/office/drawing/2016/5/14/chartex" xmlns:mc="http://schemas.openxmlformats.org/markup-compatibility/2006" xmlns:aink="http://schemas.microsoft.com/office/drawing/2016/ink" xmlns:am3d="http://schemas.microsoft.com/office/drawing/2017/model3d" xmlns:o="urn:schemas-microsoft-com:office:office" xmlns:r="http://schemas.openxmlformats.org/officeDocument/2006/relationships" xmlns:m="http://schemas.openxmlformats.org/officeDocument/2006/math" xmlns:v="urn:schemas-microsoft-com:vml" xmlns:wp14="http://schemas.microsoft.com/office/word/2010/wordprocessingDrawing" xmlns:wp="http://schemas.openxmlformats.org/drawingml/2006/wordprocessingDrawing" xmlns:w10="urn:schemas-microsoft-com:office:word" xmlns:w="http://schemas.openxmlformats.org/wordprocessingml/2006/main" xmlns:w14="http://schemas.microsoft.com/office/word/2010/wordml" xmlns:w15="http://schemas.microsoft.com/office/word/2012/wordml" xmlns:w16cex="http://schemas.microsoft.com/office/word/2018/wordml/cex" xmlns:w16cid="http://schemas.microsoft.com/office/word/2016/wordml/cid" xmlns:w16="http://schemas.microsoft.com/office/word/2018/wordml" xmlns:w16sdtdh="http://schemas.microsoft.com/office/word/2020/wordml/sdtdatahash" xmlns:w16se="http://schemas.microsoft.com/office/word/2015/wordml/symex" xmlns:wpg="http://schemas.microsoft.com/office/word/2010/wordprocessingGroup" xmlns:wpi="http://schemas.microsoft.com/office/word/2010/wordprocessingInk" xmlns:wne="http://schemas.microsoft.com/office/word/2006/wordml" xmlns:wps="http://schemas.microsoft.com/office/word/2010/wordprocessingShape" mc:Ignorable="w14 w15 w16se w16cid w16 w16cex w16sdtdh wp14">
-  <w:p>
-    <w:pPr>
-      <w:pStyle w:val="Footer"/>
-    </w:pPr>
-  </w:p>
-</w:ftr>
-</file>
-
-<file path=word/header1.xml><?xml version="1.0" encoding="utf-8"?>
-<w:hdr xmlns:wpc="http://schemas.microsoft.com/office/word/2010/wordprocessingCanvas" xmlns:cx="http://schemas.microsoft.com/office/drawing/2014/chartex" xmlns:cx1="http://schemas.microsoft.com/office/drawing/2015/9/8/chartex" xmlns:cx2="http://schemas.microsoft.com/office/drawing/2015/10/21/chartex" xmlns:cx3="http://schemas.microsoft.com/office/drawing/2016/5/9/chartex" xmlns:cx4="http://schemas.microsoft.com/office/drawing/2016/5/10/chartex" xmlns:cx5="http://schemas.microsoft.com/office/drawing/2016/5/11/chartex" xmlns:cx6="http://schemas.microsoft.com/office/drawing/2016/5/12/chartex" xmlns:cx7="http://schemas.microsoft.com/office/drawing/2016/5/13/chartex" xmlns:cx8="http://schemas.microsoft.com/office/drawing/2016/5/14/chartex" xmlns:mc="http://schemas.openxmlformats.org/markup-compatibility/2006" xmlns:aink="http://schemas.microsoft.com/office/drawing/2016/ink" xmlns:am3d="http://schemas.microsoft.com/office/drawing/2017/model3d" xmlns:o="urn:schemas-microsoft-com:office:office" xmlns:r="http://schemas.openxmlformats.org/officeDocument/2006/relationships" xmlns:m="http://schemas.openxmlformats.org/officeDocument/2006/math" xmlns:v="urn:schemas-microsoft-com:vml" xmlns:wp14="http://schemas.microsoft.com/office/word/2010/wordprocessingDrawing" xmlns:wp="http://schemas.openxmlformats.org/drawingml/2006/wordprocessingDrawing" xmlns:w10="urn:schemas-microsoft-com:office:word" xmlns:w="http://schemas.openxmlformats.org/wordprocessingml/2006/main" xmlns:w14="http://schemas.microsoft.com/office/word/2010/wordml" xmlns:w15="http://schemas.microsoft.com/office/word/2012/wordml" xmlns:w16cex="http://schemas.microsoft.com/office/word/2018/wordml/cex" xmlns:w16cid="http://schemas.microsoft.com/office/word/2016/wordml/cid" xmlns:w16="http://schemas.microsoft.com/office/word/2018/wordml" xmlns:w16sdtdh="http://schemas.microsoft.com/office/word/2020/wordml/sdtdatahash" xmlns:w16se="http://schemas.microsoft.com/office/word/2015/wordml/symex" xmlns:wpg="http://schemas.microsoft.com/office/word/2010/wordprocessingGroup" xmlns:wpi="http://schemas.microsoft.com/office/word/2010/wordprocessingInk" xmlns:wne="http://schemas.microsoft.com/office/word/2006/wordml" xmlns:wps="http://schemas.microsoft.com/office/word/2010/wordprocessingShape" mc:Ignorable="w14 w15 w16se w16cid w16 w16cex w16sdtdh wp14">
-  <w:p>
-    <w:pPr>
-      <w:pStyle w:val="Header"/>
-    </w:pPr>
-  </w:p>
-</w:hdr>
-</file>
-
-<file path=word/header2.xml><?xml version="1.0" encoding="utf-8"?>
-<w:hdr xmlns:wpc="http://schemas.microsoft.com/office/word/2010/wordprocessingCanvas" xmlns:cx="http://schemas.microsoft.com/office/drawing/2014/chartex" xmlns:cx1="http://schemas.microsoft.com/office/drawing/2015/9/8/chartex" xmlns:cx2="http://schemas.microsoft.com/office/drawing/2015/10/21/chartex" xmlns:cx3="http://schemas.microsoft.com/office/drawing/2016/5/9/chartex" xmlns:cx4="http://schemas.microsoft.com/office/drawing/2016/5/10/chartex" xmlns:cx5="http://schemas.microsoft.com/office/drawing/2016/5/11/chartex" xmlns:cx6="http://schemas.microsoft.com/office/drawing/2016/5/12/chartex" xmlns:cx7="http://schemas.microsoft.com/office/drawing/2016/5/13/chartex" xmlns:cx8="http://schemas.microsoft.com/office/drawing/2016/5/14/chartex" xmlns:mc="http://schemas.openxmlformats.org/markup-compatibility/2006" xmlns:aink="http://schemas.microsoft.com/office/drawing/2016/ink" xmlns:am3d="http://schemas.microsoft.com/office/drawing/2017/model3d" xmlns:o="urn:schemas-microsoft-com:office:office" xmlns:r="http://schemas.openxmlformats.org/officeDocument/2006/relationships" xmlns:m="http://schemas.openxmlformats.org/officeDocument/2006/math" xmlns:v="urn:schemas-microsoft-com:vml" xmlns:wp14="http://schemas.microsoft.com/office/word/2010/wordprocessingDrawing" xmlns:wp="http://schemas.openxmlformats.org/drawingml/2006/wordprocessingDrawing" xmlns:w10="urn:schemas-microsoft-com:office:word" xmlns:w="http://schemas.openxmlformats.org/wordprocessingml/2006/main" xmlns:w14="http://schemas.microsoft.com/office/word/2010/wordml" xmlns:w15="http://schemas.microsoft.com/office/word/2012/wordml" xmlns:w16cex="http://schemas.microsoft.com/office/word/2018/wordml/cex" xmlns:w16cid="http://schemas.microsoft.com/office/word/2016/wordml/cid" xmlns:w16="http://schemas.microsoft.com/office/word/2018/wordml" xmlns:w16sdtdh="http://schemas.microsoft.com/office/word/2020/wordml/sdtdatahash" xmlns:w16se="http://schemas.microsoft.com/office/word/2015/wordml/symex" xmlns:wpg="http://schemas.microsoft.com/office/word/2010/wordprocessingGroup" xmlns:wpi="http://schemas.microsoft.com/office/word/2010/wordprocessingInk" xmlns:wne="http://schemas.microsoft.com/office/word/2006/wordml" xmlns:wps="http://schemas.microsoft.com/office/word/2010/wordprocessingShape" mc:Ignorable="w14 w15 w16se w16cid w16 w16cex w16sdtdh wp14">
-  <w:p>
-    <w:pPr>
-      <w:pStyle w:val="Header"/>
-    </w:pPr>
-  </w:p>
-</w:hdr>
-</file>
-
-<file path=word/header3.xml><?xml version="1.0" encoding="utf-8"?>
-<w:hdr xmlns:wpc="http://schemas.microsoft.com/office/word/2010/wordprocessingCanvas" xmlns:cx="http://schemas.microsoft.com/office/drawing/2014/chartex" xmlns:cx1="http://schemas.microsoft.com/office/drawing/2015/9/8/chartex" xmlns:cx2="http://schemas.microsoft.com/office/drawing/2015/10/21/chartex" xmlns:cx3="http://schemas.microsoft.com/office/drawing/2016/5/9/chartex" xmlns:cx4="http://schemas.microsoft.com/office/drawing/2016/5/10/chartex" xmlns:cx5="http://schemas.microsoft.com/office/drawing/2016/5/11/chartex" xmlns:cx6="http://schemas.microsoft.com/office/drawing/2016/5/12/chartex" xmlns:cx7="http://schemas.microsoft.com/office/drawing/2016/5/13/chartex" xmlns:cx8="http://schemas.microsoft.com/office/drawing/2016/5/14/chartex" xmlns:mc="http://schemas.openxmlformats.org/markup-compatibility/2006" xmlns:aink="http://schemas.microsoft.com/office/drawing/2016/ink" xmlns:am3d="http://schemas.microsoft.com/office/drawing/2017/model3d" xmlns:o="urn:schemas-microsoft-com:office:office" xmlns:r="http://schemas.openxmlformats.org/officeDocument/2006/relationships" xmlns:m="http://schemas.openxmlformats.org/officeDocument/2006/math" xmlns:v="urn:schemas-microsoft-com:vml" xmlns:wp14="http://schemas.microsoft.com/office/word/2010/wordprocessingDrawing" xmlns:wp="http://schemas.openxmlformats.org/drawingml/2006/wordprocessingDrawing" xmlns:w10="urn:schemas-microsoft-com:office:word" xmlns:w="http://schemas.openxmlformats.org/wordprocessingml/2006/main" xmlns:w14="http://schemas.microsoft.com/office/word/2010/wordml" xmlns:w15="http://schemas.microsoft.com/office/word/2012/wordml" xmlns:w16cex="http://schemas.microsoft.com/office/word/2018/wordml/cex" xmlns:w16cid="http://schemas.microsoft.com/office/word/2016/wordml/cid" xmlns:w16="http://schemas.microsoft.com/office/word/2018/wordml" xmlns:w16sdtdh="http://schemas.microsoft.com/office/word/2020/wordml/sdtdatahash" xmlns:w16se="http://schemas.microsoft.com/office/word/2015/wordml/symex" xmlns:wpg="http://schemas.microsoft.com/office/word/2010/wordprocessingGroup" xmlns:wpi="http://schemas.microsoft.com/office/word/2010/wordprocessingInk" xmlns:wne="http://schemas.microsoft.com/office/word/2006/wordml" xmlns:wps="http://schemas.microsoft.com/office/word/2010/wordprocessingShape" mc:Ignorable="w14 w15 w16se w16cid w16 w16cex w16sdtdh wp14">
-  <w:p>
-    <w:pPr>
-      <w:pStyle w:val="Header"/>
-    </w:pPr>
-  </w:p>
-</w:hdr>
+<file path=word/footnotes.xml><?xml version="1.0" encoding="utf-8"?>
+<w:footnotes xmlns:wpc="http://schemas.microsoft.com/office/word/2010/wordprocessingCanvas" xmlns:cx="http://schemas.microsoft.com/office/drawing/2014/chartex" xmlns:cx1="http://schemas.microsoft.com/office/drawing/2015/9/8/chartex" xmlns:cx2="http://schemas.microsoft.com/office/drawing/2015/10/21/chartex" xmlns:cx3="http://schemas.microsoft.com/office/drawing/2016/5/9/chartex" xmlns:cx4="http://schemas.microsoft.com/office/drawing/2016/5/10/chartex" xmlns:cx5="http://schemas.microsoft.com/office/drawing/2016/5/11/chartex" xmlns:cx6="http://schemas.microsoft.com/office/drawing/2016/5/12/chartex" xmlns:cx7="http://schemas.microsoft.com/office/drawing/2016/5/13/chartex" xmlns:cx8="http://schemas.microsoft.com/office/drawing/2016/5/14/chartex" xmlns:mc="http://schemas.openxmlformats.org/markup-compatibility/2006" xmlns:aink="http://schemas.microsoft.com/office/drawing/2016/ink" xmlns:am3d="http://schemas.microsoft.com/office/drawing/2017/model3d" xmlns:o="urn:schemas-microsoft-com:office:office" xmlns:r="http://schemas.openxmlformats.org/officeDocument/2006/relationships" xmlns:m="http://schemas.openxmlformats.org/officeDocument/2006/math" xmlns:v="urn:schemas-microsoft-com:vml" xmlns:wp14="http://schemas.microsoft.com/office/word/2010/wordprocessingDrawing" xmlns:wp="http://schemas.openxmlformats.org/drawingml/2006/wordprocessingDrawing" xmlns:w10="urn:schemas-microsoft-com:office:word" xmlns:w="http://schemas.openxmlformats.org/wordprocessingml/2006/main" xmlns:w14="http://schemas.microsoft.com/office/word/2010/wordml" xmlns:w15="http://schemas.microsoft.com/office/word/2012/wordml" xmlns:w16cex="http://schemas.microsoft.com/office/word/2018/wordml/cex" xmlns:w16cid="http://schemas.microsoft.com/office/word/2016/wordml/cid" xmlns:w16="http://schemas.microsoft.com/office/word/2018/wordml" xmlns:w16sdtdh="http://schemas.microsoft.com/office/word/2020/wordml/sdtdatahash" xmlns:w16se="http://schemas.microsoft.com/office/word/2015/wordml/symex" xmlns:wpg="http://schemas.microsoft.com/office/word/2010/wordprocessingGroup" xmlns:wpi="http://schemas.microsoft.com/office/word/2010/wordprocessingInk" xmlns:wne="http://schemas.microsoft.com/office/word/2006/wordml" xmlns:wps="http://schemas.microsoft.com/office/word/2010/wordprocessingShape" mc:Ignorable="w14 w15 w16se w16cid w16 w16cex w16sdtdh wp14">
+  <w:footnote w:type="separator" w:id="-1">
+    <w:p>
+      <w:r>
+        <w:separator/>
+      </w:r>
+    </w:p>
+  </w:footnote>
+  <w:footnote w:type="continuationSeparator" w:id="0">
+    <w:p>
+      <w:r>
+        <w:continuationSeparator/>
+      </w:r>
+    </w:p>
+  </w:footnote>
+</w:footnotes>
 </file>
 
 <file path=word/numbering.xml><?xml version="1.0" encoding="utf-8"?>
@@ -4490,7 +4510,6 @@
     <w:rPr>
       <w:color w:val="000080"/>
       <w:u w:val="single"/>
-      <w:lang/>
     </w:rPr>
   </w:style>
   <w:style w:type="paragraph" w:styleId="Header">
@@ -4554,6 +4573,14 @@
       <w:szCs w:val="21"/>
       <w:lang w:eastAsia="hi-IN" w:bidi="hi-IN"/>
     </w:rPr>
+  </w:style>
+  <w:style w:type="character" w:styleId="PageNumber">
+    <w:name w:val="page number"/>
+    <w:basedOn w:val="DefaultParagraphFont"/>
+    <w:uiPriority w:val="99"/>
+    <w:semiHidden/>
+    <w:unhideWhenUsed/>
+    <w:rsid w:val="009F77DA"/>
   </w:style>
 </w:styles>
 </file>

</xml_diff>